<commit_message>
Added home page and menu
</commit_message>
<xml_diff>
--- a/Capstone User Stories.docx
+++ b/Capstone User Stories.docx
@@ -48,34 +48,71 @@
     </w:p>
     <w:p/>
     <w:p>
-      <w:r>
+      <w:pPr>
+        <w:rPr>
+          <w:highlight w:val="yellow"/>
+        </w:rPr>
+      </w:pPr>
+      <w:r>
+        <w:rPr>
+          <w:highlight w:val="yellow"/>
+        </w:rPr>
         <w:t>- </w:t>
       </w:r>
       <w:r>
+        <w:rPr>
+          <w:highlight w:val="yellow"/>
+        </w:rPr>
         <w:t xml:space="preserve">(5 points) </w:t>
       </w:r>
       <w:r>
+        <w:rPr>
+          <w:highlight w:val="yellow"/>
+        </w:rPr>
         <w:t xml:space="preserve">As a budgeter, I want to </w:t>
       </w:r>
       <w:r>
+        <w:rPr>
+          <w:highlight w:val="yellow"/>
+        </w:rPr>
         <w:t>CRUD an account/profile</w:t>
       </w:r>
       <w:r>
+        <w:rPr>
+          <w:highlight w:val="yellow"/>
+        </w:rPr>
         <w:t>, optionally w</w:t>
       </w:r>
       <w:r>
+        <w:rPr>
+          <w:highlight w:val="yellow"/>
+        </w:rPr>
         <w:t>ith an associated email address.</w:t>
       </w:r>
     </w:p>
     <w:p>
-      <w:r>
+      <w:pPr>
+        <w:rPr>
+          <w:highlight w:val="yellow"/>
+        </w:rPr>
+      </w:pPr>
+      <w:r>
+        <w:rPr>
+          <w:highlight w:val="yellow"/>
+        </w:rPr>
         <w:t xml:space="preserve">- </w:t>
         <w:lastRenderedPageBreak/>
       </w:r>
       <w:r>
+        <w:rPr>
+          <w:highlight w:val="yellow"/>
+        </w:rPr>
         <w:t xml:space="preserve">(2.5 points) </w:t>
       </w:r>
       <w:r>
+        <w:rPr>
+          <w:highlight w:val="yellow"/>
+        </w:rPr>
         <w:t>As a budgeter, I want to be able to sign in and sign out of the site.</w:t>
       </w:r>
     </w:p>

</xml_diff>

<commit_message>
Got existing income to display for the user
Partially completed the adding of income.
</commit_message>
<xml_diff>
--- a/Capstone User Stories.docx
+++ b/Capstone User Stories.docx
@@ -19,117 +19,137 @@
       </w:r>
       <w:r>
         <w:rPr>
+          <w:highlight w:val="green"/>
+        </w:rPr>
+        <w:t>Wireframe out of 25 weighted points</w:t>
+      </w:r>
+      <w:r>
+        <w:br/>
+      </w:r>
+      <w:r>
+        <w:t>Total: /275</w:t>
+      </w:r>
+    </w:p>
+    <w:p>
+      <w:r>
+        <w:t>Project: /</w:t>
+      </w:r>
+      <w:r>
+        <w:t>67.5</w:t>
+      </w:r>
+    </w:p>
+    <w:p>
+      <w:pPr>
+        <w:jc w:val="center"/>
+      </w:pPr>
+      <w:r>
+        <w:t xml:space="preserve">Budgeting App User Stories </w:t>
+      </w:r>
+    </w:p>
+    <w:p/>
+    <w:p>
+      <w:pPr>
+        <w:rPr>
           <w:highlight w:val="yellow"/>
         </w:rPr>
-        <w:t>Wireframe out of 25 weighted points</w:t>
-      </w:r>
-      <w:r>
-        <w:br/>
-      </w:r>
-      <w:r>
-        <w:t>Total: /275</w:t>
-      </w:r>
-    </w:p>
-    <w:p>
-      <w:r>
-        <w:t>Project: /</w:t>
-      </w:r>
-      <w:r>
-        <w:t>67.5</w:t>
-      </w:r>
-    </w:p>
-    <w:p>
-      <w:pPr>
-        <w:jc w:val="center"/>
-      </w:pPr>
-      <w:r>
-        <w:t xml:space="preserve">Budgeting App User Stories </w:t>
-      </w:r>
-    </w:p>
-    <w:p/>
-    <w:p>
-      <w:pPr>
+      </w:pPr>
+      <w:r>
         <w:rPr>
           <w:highlight w:val="yellow"/>
         </w:rPr>
-      </w:pPr>
+        <w:t>- </w:t>
+      </w:r>
       <w:r>
         <w:rPr>
           <w:highlight w:val="yellow"/>
         </w:rPr>
-        <w:t>- </w:t>
+        <w:t xml:space="preserve">(5 points) </w:t>
       </w:r>
       <w:r>
         <w:rPr>
           <w:highlight w:val="yellow"/>
         </w:rPr>
-        <w:t xml:space="preserve">(5 points) </w:t>
+        <w:t xml:space="preserve">As a budgeter, I want to </w:t>
       </w:r>
       <w:r>
         <w:rPr>
           <w:highlight w:val="yellow"/>
         </w:rPr>
-        <w:t xml:space="preserve">As a budgeter, I want to </w:t>
+        <w:t>CRUD an account/profile</w:t>
       </w:r>
       <w:r>
         <w:rPr>
           <w:highlight w:val="yellow"/>
         </w:rPr>
-        <w:t>CRUD an account/profile</w:t>
+        <w:t>, optionally w</w:t>
       </w:r>
       <w:r>
         <w:rPr>
           <w:highlight w:val="yellow"/>
         </w:rPr>
-        <w:t>, optionally w</w:t>
-      </w:r>
-      <w:r>
-        <w:rPr>
-          <w:highlight w:val="yellow"/>
-        </w:rPr>
         <w:t>ith an associated email address.</w:t>
       </w:r>
     </w:p>
     <w:p>
       <w:pPr>
         <w:rPr>
-          <w:highlight w:val="yellow"/>
-        </w:rPr>
-      </w:pPr>
-      <w:r>
-        <w:rPr>
-          <w:highlight w:val="yellow"/>
+          <w:highlight w:val="green"/>
+        </w:rPr>
+      </w:pPr>
+      <w:r>
+        <w:rPr>
+          <w:highlight w:val="green"/>
         </w:rPr>
         <w:t xml:space="preserve">- </w:t>
         <w:lastRenderedPageBreak/>
       </w:r>
       <w:r>
         <w:rPr>
-          <w:highlight w:val="yellow"/>
+          <w:highlight w:val="green"/>
         </w:rPr>
         <w:t xml:space="preserve">(2.5 points) </w:t>
       </w:r>
       <w:r>
         <w:rPr>
-          <w:highlight w:val="yellow"/>
+          <w:highlight w:val="green"/>
         </w:rPr>
         <w:t>As a budgeter, I want to be able to sign in and sign out of the site.</w:t>
       </w:r>
     </w:p>
     <w:p>
-      <w:r>
+      <w:pPr>
+        <w:rPr>
+          <w:highlight w:val="green"/>
+        </w:rPr>
+      </w:pPr>
+      <w:r>
+        <w:rPr>
+          <w:highlight w:val="green"/>
+        </w:rPr>
         <w:t xml:space="preserve">- </w:t>
       </w:r>
       <w:r>
+        <w:rPr>
+          <w:highlight w:val="green"/>
+        </w:rPr>
         <w:t xml:space="preserve">(5 points) </w:t>
       </w:r>
       <w:r>
+        <w:rPr>
+          <w:highlight w:val="green"/>
+        </w:rPr>
         <w:t>As a budgeter, I want to be able to create a new bu</w:t>
       </w:r>
       <w:r>
+        <w:rPr>
+          <w:highlight w:val="green"/>
+        </w:rPr>
         <w:t>dget.</w:t>
       </w:r>
       <w:r>
+        <w:rPr>
+          <w:highlight w:val="green"/>
+        </w:rPr>
         <w:t xml:space="preserve"> </w:t>
       </w:r>
     </w:p>

</xml_diff>

<commit_message>
Added viewing of goals
</commit_message>
<xml_diff>
--- a/Capstone User Stories.docx
+++ b/Capstone User Stories.docx
@@ -179,133 +179,277 @@
     </w:p>
     <w:p/>
     <w:p>
-      <w:r>
+      <w:pPr>
+        <w:rPr>
+          <w:highlight w:val="green"/>
+        </w:rPr>
+      </w:pPr>
+      <w:r>
+        <w:rPr>
+          <w:highlight w:val="green"/>
+        </w:rPr>
         <w:t xml:space="preserve">- </w:t>
       </w:r>
       <w:r>
+        <w:rPr>
+          <w:highlight w:val="green"/>
+        </w:rPr>
         <w:t>(5 points)</w:t>
       </w:r>
       <w:r>
+        <w:rPr>
+          <w:highlight w:val="green"/>
+        </w:rPr>
         <w:t xml:space="preserve"> </w:t>
       </w:r>
       <w:r>
+        <w:rPr>
+          <w:highlight w:val="green"/>
+        </w:rPr>
         <w:t xml:space="preserve">As a </w:t>
       </w:r>
       <w:r>
+        <w:rPr>
+          <w:highlight w:val="green"/>
+        </w:rPr>
         <w:t>budgeter, I want to be able to create my own budget categories so I can be as specific as I want in my budget.</w:t>
       </w:r>
     </w:p>
     <w:p>
-      <w:r>
+      <w:pPr>
+        <w:rPr>
+          <w:highlight w:val="green"/>
+        </w:rPr>
+      </w:pPr>
+      <w:r>
+        <w:rPr>
+          <w:highlight w:val="green"/>
+        </w:rPr>
         <w:t xml:space="preserve">- </w:t>
       </w:r>
       <w:r>
+        <w:rPr>
+          <w:highlight w:val="green"/>
+        </w:rPr>
         <w:t>(</w:t>
       </w:r>
       <w:r>
+        <w:rPr>
+          <w:highlight w:val="green"/>
+        </w:rPr>
         <w:t>2.</w:t>
       </w:r>
       <w:r>
+        <w:rPr>
+          <w:highlight w:val="green"/>
+        </w:rPr>
         <w:t>5 points)</w:t>
       </w:r>
       <w:r>
+        <w:rPr>
+          <w:highlight w:val="green"/>
+        </w:rPr>
         <w:t xml:space="preserve"> </w:t>
       </w:r>
       <w:r>
+        <w:rPr>
+          <w:highlight w:val="green"/>
+        </w:rPr>
         <w:t xml:space="preserve">As a budgeter, I want to be able to enter recurring income which occurs weekly, every other week, monthly, every X </w:t>
       </w:r>
       <w:proofErr w:type="gramStart"/>
       <w:r>
+        <w:rPr>
+          <w:highlight w:val="green"/>
+        </w:rPr>
         <w:t>months</w:t>
       </w:r>
       <w:proofErr w:type="gramEnd"/>
       <w:r>
+        <w:rPr>
+          <w:highlight w:val="green"/>
+        </w:rPr>
         <w:t>, or yearly.</w:t>
       </w:r>
     </w:p>
     <w:p>
-      <w:r>
+      <w:pPr>
+        <w:rPr>
+          <w:highlight w:val="green"/>
+        </w:rPr>
+      </w:pPr>
+      <w:r>
+        <w:rPr>
+          <w:highlight w:val="green"/>
+        </w:rPr>
         <w:t xml:space="preserve">- </w:t>
       </w:r>
       <w:r>
+        <w:rPr>
+          <w:highlight w:val="green"/>
+        </w:rPr>
         <w:t>(</w:t>
       </w:r>
       <w:r>
+        <w:rPr>
+          <w:highlight w:val="green"/>
+        </w:rPr>
         <w:t>2.</w:t>
       </w:r>
       <w:r>
+        <w:rPr>
+          <w:highlight w:val="green"/>
+        </w:rPr>
         <w:t>5 points)</w:t>
       </w:r>
       <w:r>
+        <w:rPr>
+          <w:highlight w:val="green"/>
+        </w:rPr>
         <w:t xml:space="preserve"> </w:t>
       </w:r>
       <w:r>
+        <w:rPr>
+          <w:highlight w:val="green"/>
+        </w:rPr>
         <w:t>As a bu</w:t>
       </w:r>
       <w:r>
+        <w:rPr>
+          <w:highlight w:val="green"/>
+        </w:rPr>
         <w:t xml:space="preserve">dgeter, I want to be able to enter recurring outgo (expense) which occurs weekly, every other week, monthly, every X </w:t>
       </w:r>
       <w:proofErr w:type="gramStart"/>
       <w:r>
+        <w:rPr>
+          <w:highlight w:val="green"/>
+        </w:rPr>
         <w:t>months</w:t>
       </w:r>
       <w:proofErr w:type="gramEnd"/>
       <w:r>
+        <w:rPr>
+          <w:highlight w:val="green"/>
+        </w:rPr>
         <w:t>, or yearly.</w:t>
       </w:r>
     </w:p>
     <w:p>
-      <w:r>
+      <w:pPr>
+        <w:rPr>
+          <w:highlight w:val="green"/>
+        </w:rPr>
+      </w:pPr>
+      <w:r>
+        <w:rPr>
+          <w:highlight w:val="green"/>
+        </w:rPr>
         <w:t xml:space="preserve">- </w:t>
       </w:r>
       <w:r>
+        <w:rPr>
+          <w:highlight w:val="green"/>
+        </w:rPr>
         <w:t>(</w:t>
       </w:r>
       <w:r>
+        <w:rPr>
+          <w:highlight w:val="green"/>
+        </w:rPr>
         <w:t>2.</w:t>
       </w:r>
       <w:r>
+        <w:rPr>
+          <w:highlight w:val="green"/>
+        </w:rPr>
         <w:t>5 points)</w:t>
       </w:r>
       <w:r>
+        <w:rPr>
+          <w:highlight w:val="green"/>
+        </w:rPr>
         <w:t xml:space="preserve"> </w:t>
       </w:r>
       <w:r>
+        <w:rPr>
+          <w:highlight w:val="green"/>
+        </w:rPr>
         <w:t>As a budgeter, I want to be able to enter single-occurrence income on a particular date.</w:t>
       </w:r>
     </w:p>
     <w:p>
-      <w:r>
+      <w:pPr>
+        <w:rPr>
+          <w:highlight w:val="green"/>
+        </w:rPr>
+      </w:pPr>
+      <w:r>
+        <w:rPr>
+          <w:highlight w:val="green"/>
+        </w:rPr>
         <w:t xml:space="preserve">- </w:t>
       </w:r>
       <w:r>
+        <w:rPr>
+          <w:highlight w:val="green"/>
+        </w:rPr>
         <w:t>(</w:t>
       </w:r>
       <w:r>
+        <w:rPr>
+          <w:highlight w:val="green"/>
+        </w:rPr>
         <w:t>2.</w:t>
       </w:r>
       <w:r>
+        <w:rPr>
+          <w:highlight w:val="green"/>
+        </w:rPr>
         <w:t>5 points)</w:t>
       </w:r>
       <w:r>
+        <w:rPr>
+          <w:highlight w:val="green"/>
+        </w:rPr>
         <w:t xml:space="preserve"> </w:t>
       </w:r>
       <w:r>
+        <w:rPr>
+          <w:highlight w:val="green"/>
+        </w:rPr>
         <w:t>As a budgeter, I want to be</w:t>
       </w:r>
       <w:r>
+        <w:rPr>
+          <w:highlight w:val="green"/>
+        </w:rPr>
         <w:t xml:space="preserve"> able to enter a single-occurrence expense on a particular date.</w:t>
       </w:r>
     </w:p>
     <w:p/>
     <w:p>
-      <w:r>
+      <w:pPr>
+        <w:rPr>
+          <w:highlight w:val="green"/>
+        </w:rPr>
+      </w:pPr>
+      <w:r>
+        <w:rPr>
+          <w:highlight w:val="green"/>
+        </w:rPr>
         <w:t xml:space="preserve">- </w:t>
       </w:r>
       <w:r>
+        <w:rPr>
+          <w:highlight w:val="green"/>
+        </w:rPr>
         <w:t xml:space="preserve">(2.5 points) </w:t>
       </w:r>
       <w:r>
+        <w:rPr>
+          <w:highlight w:val="green"/>
+        </w:rPr>
         <w:t>As a budgeter, I want to be able to remove any recurring or single-occurrence income or outgo items from a budget I manage.</w:t>
       </w:r>
     </w:p>
@@ -393,7 +537,15 @@
       </w:r>
     </w:p>
     <w:p>
-      <w:r>
+      <w:pPr>
+        <w:rPr>
+          <w:highlight w:val="green"/>
+        </w:rPr>
+      </w:pPr>
+      <w:r>
+        <w:rPr>
+          <w:highlight w:val="green"/>
+        </w:rPr>
         <w:t>- As a budgeter, I want to be able to select from suggested budget categories so I can begin budgeting right away.</w:t>
       </w:r>
     </w:p>

</xml_diff>

<commit_message>
Added AddGoalButton and RemoveGoalButton
</commit_message>
<xml_diff>
--- a/Capstone User Stories.docx
+++ b/Capstone User Stories.docx
@@ -159,10 +159,31 @@
         <w:t xml:space="preserve">- </w:t>
       </w:r>
       <w:r>
-        <w:t xml:space="preserve">(5 points) </w:t>
-      </w:r>
-      <w:r>
-        <w:t>As a budgeter, I want to be able to set and view my financial/general goals in the app, mark them as complete/incomplete, and delete them.</w:t>
+        <w:t>(5 points)</w:t>
+      </w:r>
+      <w:r>
+        <w:rPr>
+          <w:highlight w:val="green"/>
+        </w:rPr>
+        <w:t xml:space="preserve"> </w:t>
+      </w:r>
+      <w:r>
+        <w:rPr>
+          <w:highlight w:val="green"/>
+        </w:rPr>
+        <w:t>As a budgeter, I want to be able to set and view my financial/general goals in the app,</w:t>
+      </w:r>
+      <w:r>
+        <w:t xml:space="preserve"> mark them as complete/incomplete, </w:t>
+      </w:r>
+      <w:r>
+        <w:rPr>
+          <w:highlight w:val="green"/>
+        </w:rPr>
+        <w:t>and delete them</w:t>
+      </w:r>
+      <w:r>
+        <w:t>.</w:t>
       </w:r>
     </w:p>
     <w:p/>

</xml_diff>

<commit_message>
Set up muting and stopping reminders
</commit_message>
<xml_diff>
--- a/Capstone User Stories.docx
+++ b/Capstone User Stories.docx
@@ -614,24 +614,24 @@
     <w:p>
       <w:pPr>
         <w:rPr>
-          <w:highlight w:val="yellow"/>
-        </w:rPr>
-      </w:pPr>
-      <w:r>
-        <w:rPr>
-          <w:highlight w:val="yellow"/>
+          <w:highlight w:val="green"/>
+        </w:rPr>
+      </w:pPr>
+      <w:r>
+        <w:rPr>
+          <w:highlight w:val="green"/>
         </w:rPr>
         <w:t xml:space="preserve">- </w:t>
       </w:r>
       <w:r>
         <w:rPr>
-          <w:highlight w:val="yellow"/>
+          <w:highlight w:val="green"/>
         </w:rPr>
         <w:t xml:space="preserve">(10 points) </w:t>
       </w:r>
       <w:r>
         <w:rPr>
-          <w:highlight w:val="yellow"/>
+          <w:highlight w:val="green"/>
         </w:rPr>
         <w:t>As a budgeter, I want to be able to set certain expenses to appear as a reminder on my home page X days before they occur, and to be able to cancel a reminder for a single expense or every expense in a series.</w:t>
       </w:r>

</xml_diff>